<commit_message>
Almost done drafting in Ken's full answer, #1 is essentially done, #2 is partway through.
</commit_message>
<xml_diff>
--- a/Comps Reading List/Positive Psychology - Gratefulness/Comprehensive Exam Answers For Ken Outline.docx
+++ b/Comps Reading List/Positive Psychology - Gratefulness/Comprehensive Exam Answers For Ken Outline.docx
@@ -99,6 +99,7 @@
           <w:szCs w:val="22"/>
         </w:rPr>
       </w:pPr>
+      <w:bookmarkStart w:id="0" w:name="_Hlk116482415"/>
       <w:r>
         <w:rPr>
           <w:rFonts w:ascii="Palatino Linotype" w:eastAsia="Times New Roman" w:hAnsi="Palatino Linotype" w:cs="Calibri"/>
@@ -109,6 +110,7 @@
         <w:t>What more basic affective, physiological, or cognitive processes are affected by a person’s resolve to feel, and express, gratitude?  That is, what are the primary mediators of gratitude effects?  Be sure to discuss studies examining mediators in your answers.</w:t>
       </w:r>
     </w:p>
+    <w:bookmarkEnd w:id="0"/>
     <w:p/>
     <w:p>
       <w:r>
@@ -784,7 +786,10 @@
         <w:t>Emmons 2003:</w:t>
       </w:r>
       <w:r>
-        <w:t xml:space="preserve"> FILL LATER ****</w:t>
+        <w:t xml:space="preserve"> </w:t>
+      </w:r>
+      <w:r>
+        <w:t xml:space="preserve">More exercise in gratitude condition, </w:t>
       </w:r>
     </w:p>
     <w:p>
@@ -833,105 +838,57 @@
         <w:t>These improvements in SWB were strongly correlated with improved biological functions, such as improvements in sleep quality and diastolic BP!</w:t>
       </w:r>
       <w:r>
+        <w:t xml:space="preserve"> This is consistent with the hypothesis that gratitude contributes towards lower morbidity and mortality through healthier biological function and restorative health behavior.</w:t>
+      </w:r>
+    </w:p>
+    <w:p>
+      <w:r>
+        <w:rPr>
+          <w:highlight w:val="yellow"/>
+        </w:rPr>
+        <w:t>Hill 2013:</w:t>
+      </w:r>
+      <w:r>
+        <w:t xml:space="preserve"> Study that EXACTLY looks at several mediational </w:t>
+      </w:r>
+      <w:r>
+        <w:t>hypotheses</w:t>
+      </w:r>
+      <w:r>
+        <w:t xml:space="preserve"> on the function and effects of gratitude.</w:t>
+      </w:r>
+      <w:r>
         <w:t xml:space="preserve"> </w:t>
       </w:r>
       <w:r>
-        <w:t xml:space="preserve">This is consistent with the hypothesis that </w:t>
-      </w:r>
-      <w:r>
-        <w:t xml:space="preserve">gratitude </w:t>
-      </w:r>
-      <w:r>
-        <w:t>contributes towards lower morbidity and mortality</w:t>
+        <w:t>Does dispositional gratitude predict greater physical health, and why?</w:t>
+      </w:r>
+      <w:r>
+        <w:t xml:space="preserve"> Gratitude does positively correlate with physical and psychological health, propensity for healthy activities, and willingness to get help for health concerns. Each of these variables ALSO serve as a significant mediator for the link between gratitude and physical health, and psychological health served as a full mediator. Additionally, there was a significant moderator in the form of age</w:t>
+      </w:r>
+      <w:r>
+        <w:t>.</w:t>
       </w:r>
       <w:r>
         <w:t xml:space="preserve"> </w:t>
       </w:r>
       <w:r>
-        <w:t>through healthier biological function and</w:t>
+        <w:t>G</w:t>
+      </w:r>
+      <w:r>
+        <w:t>ratitude has a larger effect on physical health, through psychological health, as you get older</w:t>
+      </w:r>
+      <w:r>
+        <w:t xml:space="preserve">. </w:t>
       </w:r>
       <w:r>
         <w:t xml:space="preserve"> </w:t>
       </w:r>
       <w:r>
-        <w:t>restorative health behavior.</w:t>
-      </w:r>
-    </w:p>
-    <w:p>
-      <w:r>
-        <w:rPr>
-          <w:highlight w:val="yellow"/>
-        </w:rPr>
-        <w:t>Hill 2013:</w:t>
-      </w:r>
-      <w:r>
-        <w:t xml:space="preserve"> Study that EXACTLY looks at several mediational </w:t>
-      </w:r>
-      <w:r>
-        <w:t>hypotheses</w:t>
-      </w:r>
-      <w:r>
-        <w:t xml:space="preserve"> on the function and effects of gratitude.</w:t>
-      </w:r>
-      <w:r>
-        <w:t xml:space="preserve"> </w:t>
-      </w:r>
-      <w:r>
-        <w:t>Does dispositional gratitude predict greater physical health, and why?</w:t>
-      </w:r>
-      <w:r>
-        <w:t xml:space="preserve"> Gratitude does positively correlate with physical and psychological health, propensity for healthy activities, and willingness to get help for health concerns. Each of these variables ALSO serve as a significant mediator for the link between gratitude and physical health, and psychological health served as a full mediator. Additionally, there was a significant moderator in the form of age</w:t>
-      </w:r>
-      <w:r>
-        <w:t>.</w:t>
-      </w:r>
-      <w:r>
-        <w:t xml:space="preserve"> </w:t>
-      </w:r>
-      <w:r>
-        <w:t>G</w:t>
-      </w:r>
-      <w:r>
-        <w:t>ratitude has a larger effect on physical health, through psychological health, as you get older</w:t>
-      </w:r>
-      <w:r>
-        <w:t xml:space="preserve">. </w:t>
-      </w:r>
-      <w:r>
-        <w:t xml:space="preserve"> </w:t>
-      </w:r>
-      <w:r>
-        <w:t>Gratitude</w:t>
-      </w:r>
-      <w:r>
-        <w:t xml:space="preserve"> also has</w:t>
-      </w:r>
-      <w:r>
-        <w:t xml:space="preserve"> larger effect on physical health, </w:t>
-      </w:r>
-      <w:r>
-        <w:t>through engagement in ‘healthy activities’</w:t>
-      </w:r>
-      <w:r>
-        <w:t xml:space="preserve">, as you get older. </w:t>
-      </w:r>
-      <w:r>
-        <w:t xml:space="preserve">This study was unique in that it provides evidence towards moderated mediation </w:t>
-      </w:r>
-      <w:r>
-        <w:t>for indirect effects of various covariates on gratefulness and general health.</w:t>
-      </w:r>
-      <w:r>
-        <w:t xml:space="preserve"> This means, b</w:t>
-      </w:r>
-      <w:r>
-        <w:t>etter health due to greater psychological health, better likelihood of good activities, and willingness to get help when needed.</w:t>
-      </w:r>
-      <w:r>
-        <w:t xml:space="preserve"> Additionally, t</w:t>
-      </w:r>
-      <w:r>
-        <w:t>hese mediators have a stronger effect on adults as compared to youths.</w:t>
+        <w:t xml:space="preserve">Gratitude also has larger effect on physical health, through engagement in ‘healthy activities’, as you get older. </w:t>
+      </w:r>
+      <w:r>
+        <w:t>This study was unique in that it provides evidence towards moderated mediation for indirect effects of various covariates on gratefulness and general health. This means, better health due to greater psychological health, better likelihood of good activities, and willingness to get help when needed. Additionally, these mediators have a stronger effect on adults as compared to youths.</w:t>
       </w:r>
     </w:p>
     <w:p>

</xml_diff>

<commit_message>
Finished at least my first draft for answers to Ken. Started the outline for victoria's Q
</commit_message>
<xml_diff>
--- a/Comps Reading List/Positive Psychology - Gratefulness/Comprehensive Exam Answers For Ken Outline.docx
+++ b/Comps Reading List/Positive Psychology - Gratefulness/Comprehensive Exam Answers For Ken Outline.docx
@@ -958,6 +958,163 @@
       <w:r>
         <w:t xml:space="preserve"> Reduced depression significantly??</w:t>
       </w:r>
+    </w:p>
+    <w:p>
+      <w:pPr>
+        <w:rPr>
+          <w:highlight w:val="yellow"/>
+        </w:rPr>
+      </w:pPr>
+    </w:p>
+    <w:p>
+      <w:pPr>
+        <w:rPr>
+          <w:highlight w:val="yellow"/>
+        </w:rPr>
+      </w:pPr>
+    </w:p>
+    <w:p>
+      <w:r>
+        <w:rPr>
+          <w:highlight w:val="yellow"/>
+        </w:rPr>
+        <w:lastRenderedPageBreak/>
+        <w:t>Liao 2018:</w:t>
+      </w:r>
+      <w:r>
+        <w:t xml:space="preserve">  </w:t>
+      </w:r>
+      <w:r>
+        <w:t>Examining the mechanism between gratefulness and SWB.</w:t>
+      </w:r>
+      <w:r>
+        <w:t xml:space="preserve"> Working </w:t>
+      </w:r>
+      <w:proofErr w:type="gramStart"/>
+      <w:r>
+        <w:t>off of</w:t>
+      </w:r>
+      <w:proofErr w:type="gramEnd"/>
+      <w:r>
+        <w:t xml:space="preserve"> ‘broaden and build theory’, the hypothesized mediators are social and cognitive resources. Mediation was tested using latent change score analysis and SEM techniques, two mediators ‘social connectedness’ and ‘presence of meaning in life’ were significant mediators.</w:t>
+      </w:r>
+      <w:r>
+        <w:t xml:space="preserve"> Tested using Shrout and Bolger’s bootstrap method</w:t>
+      </w:r>
+      <w:r>
+        <w:t>.</w:t>
+      </w:r>
+    </w:p>
+    <w:p>
+      <w:r>
+        <w:rPr>
+          <w:highlight w:val="yellow"/>
+        </w:rPr>
+        <w:t>Perez 2021</w:t>
+      </w:r>
+      <w:r>
+        <w:t>: Mediation of spirituality on life satisfaction</w:t>
+      </w:r>
+      <w:r>
+        <w:t xml:space="preserve"> in teens/young adults from the Philippines</w:t>
+      </w:r>
+      <w:r>
+        <w:t xml:space="preserve">, the majority of whom are religious. </w:t>
+      </w:r>
+      <w:r>
+        <w:t>Mediation done using the Hayes bootstrapping method. Gratitude significantly affected spirituality and life satisfaction, spirituality directly affected life satisfaction, and there was a mediating effect of spirituality on life satisfaction!</w:t>
+      </w:r>
+      <w:r>
+        <w:t xml:space="preserve"> Partial mediation.</w:t>
+      </w:r>
+    </w:p>
+    <w:p>
+      <w:r>
+        <w:rPr>
+          <w:highlight w:val="yellow"/>
+        </w:rPr>
+        <w:t>Toussaint 2009:</w:t>
+      </w:r>
+      <w:r>
+        <w:t xml:space="preserve">  Forgiveness and gratitude both associated with SWB, and this is partially mediated by affect and belief, done on 72</w:t>
+      </w:r>
+      <w:r>
+        <w:t xml:space="preserve"> clinical psychological</w:t>
+      </w:r>
+      <w:r>
+        <w:t xml:space="preserve"> outpatients in </w:t>
+      </w:r>
+      <w:r>
+        <w:t>Philadelphia</w:t>
+      </w:r>
+      <w:r>
+        <w:t>.</w:t>
+      </w:r>
+      <w:r>
+        <w:t xml:space="preserve"> Used Baron and Kenny procedure to test mediation.</w:t>
+      </w:r>
+      <w:r>
+        <w:t xml:space="preserve"> Positive affect was a significant mediator, as well as ‘belief in self’/’</w:t>
+      </w:r>
+      <w:proofErr w:type="spellStart"/>
+      <w:r>
+        <w:t>self worth</w:t>
+      </w:r>
+      <w:proofErr w:type="spellEnd"/>
+      <w:r>
+        <w:t>’. We saw full or near-full mediation.</w:t>
+      </w:r>
+    </w:p>
+    <w:p>
+      <w:proofErr w:type="spellStart"/>
+      <w:r>
+        <w:rPr>
+          <w:highlight w:val="yellow"/>
+        </w:rPr>
+        <w:t>Gabana</w:t>
+      </w:r>
+      <w:proofErr w:type="spellEnd"/>
+      <w:r>
+        <w:rPr>
+          <w:highlight w:val="yellow"/>
+        </w:rPr>
+        <w:t xml:space="preserve"> 2017:</w:t>
+      </w:r>
+      <w:r>
+        <w:t xml:space="preserve"> Study done on D1 and D3 college athletes, relationship between gratitude and </w:t>
+      </w:r>
+      <w:r>
+        <w:t xml:space="preserve">athletic </w:t>
+      </w:r>
+      <w:r>
+        <w:t>burnout, as well as gratitude and sport satisfaction, both were mediated strongly by ‘perceived social support’</w:t>
+      </w:r>
+      <w:r>
+        <w:t xml:space="preserve">. Defined </w:t>
+      </w:r>
+      <w:bookmarkStart w:id="1" w:name="_Hlk116568768"/>
+      <w:r>
+        <w:t>as “</w:t>
+      </w:r>
+      <w:r>
+        <w:t>one’s potential</w:t>
+      </w:r>
+      <w:r>
+        <w:t xml:space="preserve"> </w:t>
+      </w:r>
+      <w:r>
+        <w:t>access to social support and is a support recipient’s subjective judgment that friends,</w:t>
+      </w:r>
+      <w:r>
+        <w:t xml:space="preserve"> </w:t>
+      </w:r>
+      <w:r>
+        <w:t>family, team-mates, and coaches would provide assistance if needed</w:t>
+      </w:r>
+      <w:r>
+        <w:t>”</w:t>
+      </w:r>
+      <w:bookmarkEnd w:id="1"/>
     </w:p>
     <w:sectPr>
       <w:pgSz w:w="12240" w:h="15840"/>

</xml_diff>